<commit_message>
fix (xu ly don)
fix in phieu huong dan khieu nai

see237
</commit_message>
<xml_diff>
--- a/src/main/resources/word/xulydon/khieunai/XLD_PHIEU_TRA_DON_VA_HUONG_DAN_DON_KHIEU_NAI.docx
+++ b/src/main/resources/word/xulydon/khieunai/XLD_PHIEU_TRA_DON_VA_HUONG_DAN_DON_KHIEU_NAI.docx
@@ -145,7 +145,7 @@
                       <wp:positionV relativeFrom="paragraph">
                         <wp:posOffset>165100</wp:posOffset>
                       </wp:positionV>
-                      <wp:extent cx="1043305" cy="14605"/>
+                      <wp:extent cx="1043940" cy="15240"/>
                       <wp:effectExtent l="0" t="0" r="0" b="0"/>
                       <wp:wrapNone/>
                       <wp:docPr id="1" name="Image1"/>
@@ -156,7 +156,7 @@
                             <wps:spPr>
                               <a:xfrm>
                                 <a:off x="0" y="0"/>
-                                <a:ext cx="1042560" cy="14040"/>
+                                <a:ext cx="1043280" cy="14760"/>
                               </a:xfrm>
                               <a:custGeom>
                                 <a:avLst/>
@@ -304,7 +304,7 @@
                       <wp:positionV relativeFrom="paragraph">
                         <wp:posOffset>165100</wp:posOffset>
                       </wp:positionV>
-                      <wp:extent cx="2046605" cy="14605"/>
+                      <wp:extent cx="2047240" cy="15240"/>
                       <wp:effectExtent l="0" t="0" r="0" b="0"/>
                       <wp:wrapNone/>
                       <wp:docPr id="2" name="Image2"/>
@@ -315,7 +315,7 @@
                             <wps:spPr>
                               <a:xfrm>
                                 <a:off x="0" y="0"/>
-                                <a:ext cx="2045880" cy="14040"/>
+                                <a:ext cx="2046600" cy="14760"/>
                               </a:xfrm>
                               <a:custGeom>
                                 <a:avLst/>
@@ -559,29 +559,7 @@
           <w:szCs w:val="28"/>
           <w:vertAlign w:val="baseline"/>
         </w:rPr>
-        <w:t xml:space="preserve">, </w:t>
-      </w:r>
-      <w:r>
-        <w:rPr>
-          <w:rFonts w:eastAsia="Times New Roman" w:cs="Times New Roman" w:ascii="Times New Roman" w:hAnsi="Times New Roman"/>
-          <w:position w:val="0"/>
-          <w:sz w:val="28"/>
-          <w:sz w:val="28"/>
-          <w:szCs w:val="28"/>
-          <w:vertAlign w:val="baseline"/>
-        </w:rPr>
-        <w:t>${coQuanTiepNhan}</w:t>
-      </w:r>
-      <w:r>
-        <w:rPr>
-          <w:rFonts w:eastAsia="Times New Roman" w:cs="Times New Roman" w:ascii="Times New Roman" w:hAnsi="Times New Roman"/>
-          <w:position w:val="0"/>
-          <w:sz w:val="28"/>
-          <w:sz w:val="28"/>
-          <w:szCs w:val="28"/>
-          <w:vertAlign w:val="baseline"/>
-        </w:rPr>
-        <w:t xml:space="preserve"> nhận được đơn của ông (bà) khiếu nại về</w:t>
+        <w:t>, ${coQuanTiepNhan} nhận được đơn của ông (bà) khiếu nại về</w:t>
       </w:r>
       <w:r>
         <w:rPr>
@@ -675,29 +653,7 @@
           <w:szCs w:val="28"/>
           <w:vertAlign w:val="baseline"/>
         </w:rPr>
-        <w:t xml:space="preserve"> của </w:t>
-      </w:r>
-      <w:r>
-        <w:rPr>
-          <w:rFonts w:eastAsia="Times New Roman" w:cs="Times New Roman" w:ascii="Times New Roman" w:hAnsi="Times New Roman"/>
-          <w:position w:val="0"/>
-          <w:sz w:val="28"/>
-          <w:sz w:val="28"/>
-          <w:szCs w:val="28"/>
-          <w:vertAlign w:val="baseline"/>
-        </w:rPr>
-        <w:t>${coQuanTiepNhan}</w:t>
-      </w:r>
-      <w:r>
-        <w:rPr>
-          <w:rFonts w:eastAsia="Times New Roman" w:cs="Times New Roman" w:ascii="Times New Roman" w:hAnsi="Times New Roman"/>
-          <w:position w:val="0"/>
-          <w:sz w:val="28"/>
-          <w:sz w:val="28"/>
-          <w:szCs w:val="28"/>
-          <w:vertAlign w:val="baseline"/>
-        </w:rPr>
-        <w:t xml:space="preserve">. </w:t>
+        <w:t xml:space="preserve"> của ${coQuanTiepNhan}. </w:t>
       </w:r>
     </w:p>
     <w:p>
@@ -716,18 +672,7 @@
           <w:szCs w:val="28"/>
           <w:vertAlign w:val="baseline"/>
         </w:rPr>
-        <w:t>${coQuanTiepNhan}</w:t>
-      </w:r>
-      <w:r>
-        <w:rPr>
-          <w:rFonts w:eastAsia="Times New Roman" w:cs="Times New Roman" w:ascii="Times New Roman" w:hAnsi="Times New Roman"/>
-          <w:position w:val="0"/>
-          <w:sz w:val="28"/>
-          <w:sz w:val="28"/>
-          <w:szCs w:val="28"/>
-          <w:vertAlign w:val="baseline"/>
-        </w:rPr>
-        <w:t xml:space="preserve"> trả lại đơn và hướng dẫn ông (bà) gửi đơn khiếu</w:t>
+        <w:t>${coQuanTiepNhan} trả lại đơn và hướng dẫn ông (bà) gửi đơn khiếu</w:t>
       </w:r>
       <w:r>
         <w:rPr>
@@ -746,52 +691,87 @@
           <w:szCs w:val="28"/>
           <w:vertAlign w:val="baseline"/>
         </w:rPr>
-        <w:t>nại đến</w:t>
-      </w:r>
-      <w:r>
-        <w:rPr>
-          <w:rFonts w:eastAsia="Times New Roman" w:cs="Times New Roman" w:ascii="Times New Roman" w:hAnsi="Times New Roman"/>
-          <w:sz w:val="28"/>
-          <w:szCs w:val="28"/>
-        </w:rPr>
-        <w:t xml:space="preserve"> ${coQuan</w:t>
-      </w:r>
-      <w:r>
-        <w:rPr>
-          <w:rFonts w:eastAsia="Times New Roman" w:cs="Times New Roman" w:ascii="Times New Roman" w:hAnsi="Times New Roman"/>
-          <w:sz w:val="28"/>
-          <w:szCs w:val="28"/>
-        </w:rPr>
-        <w:t>ChuyenDon</w:t>
-      </w:r>
-      <w:r>
-        <w:rPr>
-          <w:rFonts w:eastAsia="Times New Roman" w:cs="Times New Roman" w:ascii="Times New Roman" w:hAnsi="Times New Roman"/>
-          <w:sz w:val="28"/>
-          <w:szCs w:val="28"/>
-        </w:rPr>
-        <w:t xml:space="preserve">} </w:t>
-      </w:r>
-      <w:r>
-        <w:rPr>
-          <w:rFonts w:eastAsia="Times New Roman" w:cs="Times New Roman" w:ascii="Times New Roman" w:hAnsi="Times New Roman"/>
-          <w:position w:val="0"/>
-          <w:sz w:val="28"/>
-          <w:sz w:val="28"/>
-          <w:szCs w:val="28"/>
-          <w:vertAlign w:val="baseline"/>
-        </w:rPr>
-        <w:t xml:space="preserve">để được giải </w:t>
-      </w:r>
-      <w:r>
-        <w:rPr>
-          <w:rFonts w:eastAsia="Times New Roman" w:cs="Times New Roman" w:ascii="Times New Roman" w:hAnsi="Times New Roman"/>
+        <w:t xml:space="preserve">nại </w:t>
+      </w:r>
+      <w:bookmarkStart w:id="0" w:name="docs-internal-guid-b5bd7e38-a1a2-cc31-c4d1-1a8f4703c07d"/>
+      <w:bookmarkEnd w:id="0"/>
+      <w:r>
+        <w:rPr>
+          <w:rFonts w:eastAsia="Times New Roman" w:cs="Times New Roman" w:ascii="Times New Roman" w:hAnsi="Times New Roman"/>
+          <w:b w:val="false"/>
+          <w:i w:val="false"/>
+          <w:caps w:val="false"/>
+          <w:smallCaps w:val="false"/>
+          <w:strike w:val="false"/>
+          <w:dstrike w:val="false"/>
           <w:color w:val="000000"/>
           <w:position w:val="0"/>
           <w:sz w:val="28"/>
           <w:sz w:val="28"/>
           <w:szCs w:val="28"/>
+          <w:u w:val="none"/>
+          <w:effect w:val="none"/>
+          <w:vertAlign w:val="baseline"/>
+        </w:rPr>
+        <w:t>đến ………………………………(</w:t>
+      </w:r>
+      <w:r>
+        <w:rPr>
+          <w:rFonts w:eastAsia="Times New Roman" w:cs="Times New Roman" w:ascii="Times New Roman" w:hAnsi="Times New Roman"/>
+          <w:b w:val="false"/>
+          <w:i w:val="false"/>
+          <w:caps w:val="false"/>
+          <w:smallCaps w:val="false"/>
+          <w:strike w:val="false"/>
+          <w:dstrike w:val="false"/>
+          <w:color w:val="000000"/>
+          <w:position w:val="0"/>
+          <w:sz w:val="28"/>
+          <w:sz w:val="28"/>
+          <w:szCs w:val="28"/>
+          <w:u w:val="none"/>
+          <w:effect w:val="none"/>
+          <w:vertAlign w:val="baseline"/>
+        </w:rPr>
+        <w:t>2</w:t>
+      </w:r>
+      <w:r>
+        <w:rPr>
+          <w:rFonts w:eastAsia="Times New Roman" w:cs="Times New Roman" w:ascii="Times New Roman" w:hAnsi="Times New Roman"/>
+          <w:b w:val="false"/>
+          <w:i w:val="false"/>
+          <w:caps w:val="false"/>
+          <w:smallCaps w:val="false"/>
+          <w:strike w:val="false"/>
+          <w:dstrike w:val="false"/>
+          <w:color w:val="000000"/>
+          <w:position w:val="0"/>
+          <w:sz w:val="28"/>
+          <w:sz w:val="28"/>
+          <w:szCs w:val="28"/>
+          <w:u w:val="none"/>
+          <w:effect w:val="none"/>
+          <w:vertAlign w:val="baseline"/>
+        </w:rPr>
+        <w:t xml:space="preserve">) để được giải </w:t>
+      </w:r>
+      <w:r>
+        <w:rPr>
+          <w:rFonts w:eastAsia="Times New Roman" w:cs="Times New Roman" w:ascii="Times New Roman" w:hAnsi="Times New Roman"/>
+          <w:b w:val="false"/>
+          <w:i w:val="false"/>
+          <w:caps w:val="false"/>
+          <w:smallCaps w:val="false"/>
+          <w:strike w:val="false"/>
+          <w:dstrike w:val="false"/>
+          <w:color w:val="000000"/>
+          <w:position w:val="0"/>
+          <w:sz w:val="28"/>
+          <w:sz w:val="28"/>
+          <w:szCs w:val="28"/>
           <w:highlight w:val="white"/>
+          <w:u w:val="none"/>
+          <w:effect w:val="none"/>
           <w:vertAlign w:val="baseline"/>
         </w:rPr>
         <w:t>quyết</w:t>
@@ -799,23 +779,59 @@
       <w:r>
         <w:rPr>
           <w:rFonts w:eastAsia="Times New Roman" w:cs="Times New Roman" w:ascii="Times New Roman" w:hAnsi="Times New Roman"/>
-          <w:position w:val="0"/>
-          <w:sz w:val="28"/>
-          <w:sz w:val="28"/>
-          <w:szCs w:val="28"/>
-          <w:vertAlign w:val="baseline"/>
-        </w:rPr>
-        <w:t xml:space="preserve"> theo </w:t>
-      </w:r>
-      <w:r>
-        <w:rPr>
-          <w:rFonts w:eastAsia="Times New Roman" w:cs="Times New Roman" w:ascii="Times New Roman" w:hAnsi="Times New Roman"/>
+          <w:b w:val="false"/>
+          <w:caps w:val="false"/>
+          <w:smallCaps w:val="false"/>
+          <w:strike w:val="false"/>
+          <w:dstrike w:val="false"/>
           <w:color w:val="000000"/>
           <w:position w:val="0"/>
           <w:sz w:val="28"/>
           <w:sz w:val="28"/>
           <w:szCs w:val="28"/>
+          <w:u w:val="none"/>
+          <w:effect w:val="none"/>
+          <w:vertAlign w:val="baseline"/>
+        </w:rPr>
+        <w:t xml:space="preserve"> </w:t>
+      </w:r>
+      <w:r>
+        <w:rPr>
+          <w:rFonts w:eastAsia="Times New Roman" w:cs="Times New Roman" w:ascii="Times New Roman" w:hAnsi="Times New Roman"/>
+          <w:b w:val="false"/>
+          <w:i w:val="false"/>
+          <w:caps w:val="false"/>
+          <w:smallCaps w:val="false"/>
+          <w:strike w:val="false"/>
+          <w:dstrike w:val="false"/>
+          <w:color w:val="000000"/>
+          <w:position w:val="0"/>
+          <w:sz w:val="28"/>
+          <w:sz w:val="28"/>
+          <w:szCs w:val="28"/>
+          <w:u w:val="none"/>
+          <w:effect w:val="none"/>
+          <w:vertAlign w:val="baseline"/>
+        </w:rPr>
+        <w:t xml:space="preserve">theo </w:t>
+      </w:r>
+      <w:r>
+        <w:rPr>
+          <w:rFonts w:eastAsia="Times New Roman" w:cs="Times New Roman" w:ascii="Times New Roman" w:hAnsi="Times New Roman"/>
+          <w:b w:val="false"/>
+          <w:i w:val="false"/>
+          <w:caps w:val="false"/>
+          <w:smallCaps w:val="false"/>
+          <w:strike w:val="false"/>
+          <w:dstrike w:val="false"/>
+          <w:color w:val="000000"/>
+          <w:position w:val="0"/>
+          <w:sz w:val="28"/>
+          <w:sz w:val="28"/>
+          <w:szCs w:val="28"/>
           <w:highlight w:val="white"/>
+          <w:u w:val="none"/>
+          <w:effect w:val="none"/>
           <w:vertAlign w:val="baseline"/>
         </w:rPr>
         <w:t>thẩm quyền</w:t>
@@ -823,13 +839,33 @@
       <w:r>
         <w:rPr>
           <w:rFonts w:eastAsia="Times New Roman" w:cs="Times New Roman" w:ascii="Times New Roman" w:hAnsi="Times New Roman"/>
-          <w:position w:val="0"/>
-          <w:sz w:val="28"/>
-          <w:sz w:val="28"/>
-          <w:szCs w:val="28"/>
+          <w:b w:val="false"/>
+          <w:i w:val="false"/>
+          <w:caps w:val="false"/>
+          <w:smallCaps w:val="false"/>
+          <w:strike w:val="false"/>
+          <w:dstrike w:val="false"/>
+          <w:color w:val="000000"/>
+          <w:position w:val="0"/>
+          <w:sz w:val="28"/>
+          <w:sz w:val="28"/>
+          <w:szCs w:val="28"/>
+          <w:u w:val="none"/>
+          <w:effect w:val="none"/>
           <w:vertAlign w:val="baseline"/>
         </w:rPr>
         <w:t>.</w:t>
+      </w:r>
+      <w:r>
+        <w:rPr>
+          <w:rFonts w:eastAsia="Times New Roman" w:cs="Times New Roman" w:ascii="Times New Roman" w:hAnsi="Times New Roman"/>
+          <w:position w:val="0"/>
+          <w:sz w:val="28"/>
+          <w:sz w:val="28"/>
+          <w:szCs w:val="28"/>
+          <w:vertAlign w:val="baseline"/>
+        </w:rPr>
+        <w:t xml:space="preserve"> </w:t>
       </w:r>
     </w:p>
     <w:p>
@@ -839,25 +875,15 @@
         <w:jc w:val="both"/>
         <w:rPr>
           <w:rFonts w:ascii="Times New Roman" w:hAnsi="Times New Roman" w:eastAsia="Times New Roman" w:cs="Times New Roman"/>
-          <w:b w:val="false"/>
-          <w:b w:val="false"/>
-          <w:position w:val="0"/>
-          <w:sz w:val="28"/>
+          <w:position w:val="0"/>
+          <w:sz w:val="22"/>
           <w:sz w:val="28"/>
           <w:szCs w:val="28"/>
           <w:vertAlign w:val="baseline"/>
         </w:rPr>
       </w:pPr>
       <w:r>
-        <w:rPr>
-          <w:rFonts w:eastAsia="Times New Roman" w:cs="Times New Roman" w:ascii="Times New Roman" w:hAnsi="Times New Roman"/>
-          <w:b w:val="false"/>
-          <w:position w:val="0"/>
-          <w:sz w:val="28"/>
-          <w:sz w:val="28"/>
-          <w:szCs w:val="28"/>
-          <w:vertAlign w:val="baseline"/>
-        </w:rPr>
+        <w:rPr/>
       </w:r>
     </w:p>
     <w:tbl>
@@ -891,16 +917,7 @@
             <w:pPr>
               <w:pStyle w:val="Normal"/>
               <w:spacing w:lineRule="auto" w:line="312" w:before="120" w:after="0"/>
-              <w:rPr>
-                <w:rFonts w:ascii="Times New Roman" w:hAnsi="Times New Roman" w:eastAsia="Times New Roman" w:cs="Times New Roman"/>
-                <w:b w:val="false"/>
-                <w:b w:val="false"/>
-                <w:position w:val="0"/>
-                <w:sz w:val="22"/>
-                <w:sz w:val="28"/>
-                <w:szCs w:val="28"/>
-                <w:vertAlign w:val="baseline"/>
-              </w:rPr>
+              <w:rPr/>
             </w:pPr>
             <w:r>
               <w:rPr>
@@ -944,10 +961,13 @@
             <w:r>
               <w:rPr>
                 <w:rFonts w:eastAsia="Times New Roman" w:cs="Times New Roman" w:ascii="Times New Roman" w:hAnsi="Times New Roman"/>
+                <w:position w:val="0"/>
+                <w:sz w:val="28"/>
                 <w:sz w:val="28"/>
                 <w:szCs w:val="28"/>
-              </w:rPr>
-              <w:t>2</w:t>
+                <w:vertAlign w:val="baseline"/>
+              </w:rPr>
+              <w:t>3</w:t>
             </w:r>
             <w:r>
               <w:rPr>
@@ -1023,16 +1043,7 @@
         <w:pStyle w:val="Normal"/>
         <w:spacing w:lineRule="auto" w:line="312" w:before="120" w:after="0"/>
         <w:jc w:val="both"/>
-        <w:rPr>
-          <w:rFonts w:ascii="Times New Roman" w:hAnsi="Times New Roman" w:eastAsia="Times New Roman" w:cs="Times New Roman"/>
-          <w:b w:val="false"/>
-          <w:b w:val="false"/>
-          <w:position w:val="0"/>
-          <w:sz w:val="22"/>
-          <w:sz w:val="28"/>
-          <w:szCs w:val="28"/>
-          <w:vertAlign w:val="baseline"/>
-        </w:rPr>
+        <w:rPr/>
       </w:pPr>
       <w:r>
         <w:rPr>
@@ -1075,44 +1086,67 @@
         <w:jc w:val="both"/>
         <w:rPr/>
       </w:pPr>
-      <w:r>
-        <w:rPr>
-          <w:rFonts w:eastAsia="Times New Roman" w:cs="Times New Roman" w:ascii="Times New Roman" w:hAnsi="Times New Roman"/>
+      <w:bookmarkStart w:id="1" w:name="docs-internal-guid-b5bd7e38-a1a3-0cff-5cd3-20c3ac52a561"/>
+      <w:bookmarkEnd w:id="1"/>
+      <w:r>
+        <w:rPr>
+          <w:rFonts w:eastAsia="Times New Roman" w:cs="Times New Roman" w:ascii="Times New Roman" w:hAnsi="Times New Roman"/>
+          <w:b w:val="false"/>
           <w:i/>
-          <w:position w:val="0"/>
-          <w:sz w:val="28"/>
-          <w:sz w:val="28"/>
-          <w:szCs w:val="28"/>
-          <w:vertAlign w:val="baseline"/>
-        </w:rPr>
-        <w:t xml:space="preserve">(2) </w:t>
+          <w:caps w:val="false"/>
+          <w:smallCaps w:val="false"/>
+          <w:strike w:val="false"/>
+          <w:dstrike w:val="false"/>
+          <w:color w:val="000000"/>
+          <w:position w:val="0"/>
+          <w:sz w:val="28"/>
+          <w:sz w:val="28"/>
+          <w:szCs w:val="28"/>
+          <w:u w:val="none"/>
+          <w:effect w:val="none"/>
+          <w:vertAlign w:val="baseline"/>
+        </w:rPr>
+        <w:t>(</w:t>
       </w:r>
       <w:r>
         <w:rPr>
           <w:rFonts w:eastAsia="Times New Roman" w:cs="Times New Roman" w:ascii="Times New Roman" w:hAnsi="Times New Roman"/>
           <w:b w:val="false"/>
           <w:i/>
-          <w:position w:val="0"/>
-          <w:sz w:val="28"/>
-          <w:sz w:val="28"/>
-          <w:szCs w:val="28"/>
-          <w:vertAlign w:val="baseline"/>
-        </w:rPr>
-        <w:t xml:space="preserve">Chức vụ người có </w:t>
+          <w:caps w:val="false"/>
+          <w:smallCaps w:val="false"/>
+          <w:strike w:val="false"/>
+          <w:dstrike w:val="false"/>
+          <w:color w:val="000000"/>
+          <w:position w:val="0"/>
+          <w:sz w:val="28"/>
+          <w:sz w:val="28"/>
+          <w:szCs w:val="28"/>
+          <w:u w:val="none"/>
+          <w:effect w:val="none"/>
+          <w:vertAlign w:val="baseline"/>
+        </w:rPr>
+        <w:t>2</w:t>
       </w:r>
       <w:r>
         <w:rPr>
           <w:rFonts w:eastAsia="Times New Roman" w:cs="Times New Roman" w:ascii="Times New Roman" w:hAnsi="Times New Roman"/>
           <w:b w:val="false"/>
           <w:i/>
-          <w:position w:val="0"/>
-          <w:sz w:val="28"/>
-          <w:sz w:val="28"/>
-          <w:szCs w:val="28"/>
-          <w:highlight w:val="white"/>
-          <w:vertAlign w:val="baseline"/>
-        </w:rPr>
-        <w:t>thẩm quyền</w:t>
+          <w:caps w:val="false"/>
+          <w:smallCaps w:val="false"/>
+          <w:strike w:val="false"/>
+          <w:dstrike w:val="false"/>
+          <w:color w:val="000000"/>
+          <w:position w:val="0"/>
+          <w:sz w:val="28"/>
+          <w:sz w:val="28"/>
+          <w:szCs w:val="28"/>
+          <w:u w:val="none"/>
+          <w:effect w:val="none"/>
+          <w:vertAlign w:val="baseline"/>
+        </w:rPr>
+        <w:t>) Chức danh người đứng đầu cơ quan, tổ chức, đơn vị có thẩm quyền giải quyết khiếu nại.</w:t>
       </w:r>
       <w:r>
         <w:rPr>
@@ -1125,18 +1159,87 @@
           <w:szCs w:val="28"/>
           <w:vertAlign w:val="baseline"/>
         </w:rPr>
-        <w:t xml:space="preserve"> ký văn bản trả lại đơn.</w:t>
+        <w:t xml:space="preserve"> </w:t>
       </w:r>
     </w:p>
     <w:p>
       <w:pPr>
         <w:pStyle w:val="Normal"/>
         <w:spacing w:lineRule="auto" w:line="312" w:before="120" w:after="0"/>
-        <w:jc w:val="center"/>
-        <w:rPr/>
+        <w:jc w:val="both"/>
+        <w:rPr>
+          <w:rFonts w:ascii="Times New Roman" w:hAnsi="Times New Roman" w:eastAsia="Times New Roman" w:cs="Times New Roman"/>
+          <w:b w:val="false"/>
+          <w:b w:val="false"/>
+          <w:i/>
+          <w:i/>
+          <w:position w:val="0"/>
+          <w:sz w:val="22"/>
+          <w:sz w:val="28"/>
+          <w:szCs w:val="28"/>
+          <w:vertAlign w:val="baseline"/>
+        </w:rPr>
       </w:pPr>
       <w:r>
-        <w:rPr/>
+        <w:rPr>
+          <w:rFonts w:eastAsia="Times New Roman" w:cs="Times New Roman" w:ascii="Times New Roman" w:hAnsi="Times New Roman"/>
+          <w:b w:val="false"/>
+          <w:i/>
+          <w:position w:val="0"/>
+          <w:sz w:val="28"/>
+          <w:sz w:val="28"/>
+          <w:szCs w:val="28"/>
+          <w:vertAlign w:val="baseline"/>
+        </w:rPr>
+        <w:t>(</w:t>
+      </w:r>
+      <w:r>
+        <w:rPr>
+          <w:rFonts w:eastAsia="Times New Roman" w:cs="Times New Roman" w:ascii="Times New Roman" w:hAnsi="Times New Roman"/>
+          <w:b w:val="false"/>
+          <w:i/>
+          <w:position w:val="0"/>
+          <w:sz w:val="28"/>
+          <w:sz w:val="28"/>
+          <w:szCs w:val="28"/>
+          <w:vertAlign w:val="baseline"/>
+        </w:rPr>
+        <w:t>3</w:t>
+      </w:r>
+      <w:r>
+        <w:rPr>
+          <w:rFonts w:eastAsia="Times New Roman" w:cs="Times New Roman" w:ascii="Times New Roman" w:hAnsi="Times New Roman"/>
+          <w:b w:val="false"/>
+          <w:i/>
+          <w:position w:val="0"/>
+          <w:sz w:val="28"/>
+          <w:sz w:val="28"/>
+          <w:szCs w:val="28"/>
+          <w:vertAlign w:val="baseline"/>
+        </w:rPr>
+        <w:t xml:space="preserve">) </w:t>
+      </w:r>
+      <w:bookmarkStart w:id="2" w:name="docs-internal-guid-b5bd7e38-a1a3-f265-7bc2-9130f016f6d8"/>
+      <w:bookmarkEnd w:id="2"/>
+      <w:r>
+        <w:rPr>
+          <w:rFonts w:eastAsia="Times New Roman" w:cs="Times New Roman" w:ascii="Times New Roman" w:hAnsi="Times New Roman"/>
+          <w:b w:val="false"/>
+          <w:i/>
+          <w:caps w:val="false"/>
+          <w:smallCaps w:val="false"/>
+          <w:strike w:val="false"/>
+          <w:dstrike w:val="false"/>
+          <w:color w:val="000000"/>
+          <w:position w:val="0"/>
+          <w:sz w:val="28"/>
+          <w:sz w:val="28"/>
+          <w:szCs w:val="28"/>
+          <w:u w:val="none"/>
+          <w:effect w:val="none"/>
+          <w:vertAlign w:val="baseline"/>
+        </w:rPr>
+        <w:t>Chức vụ người có thẩm quyền ký văn bản hướng dẫn.</w:t>
       </w:r>
     </w:p>
     <w:sectPr>

</xml_diff>